<commit_message>
Add validation for some textBoxes
Add validation for some textBoxes at AddPatient page
</commit_message>
<xml_diff>
--- a/MedProject_UI/Виписка ОГП ОЦО_template.docx
+++ b/MedProject_UI/Виписка ОГП ОЦО_template.docx
@@ -78,7 +78,7 @@
                                 </pic:cNvPicPr>
                               </pic:nvPicPr>
                               <pic:blipFill>
-                                <a:blip r:embed="rId6" cstate="print">
+                                <a:blip r:embed="rId8" cstate="print">
                                   <a:lum bright="-10000" contrast="70000"/>
                                   <a:extLst>
                                     <a:ext uri="{28A0092B-C50C-407E-A947-70E740481C1C}">
@@ -1683,461 +1683,6 @@
         </w:rPr>
       </w:pPr>
     </w:p>
-    <w:tbl>
-      <w:tblPr>
-        <w:tblW w:w="11057" w:type="dxa"/>
-        <w:tblLayout w:type="fixed"/>
-        <w:tblLook w:val="04A0" w:firstRow="1" w:lastRow="0" w:firstColumn="1" w:lastColumn="0" w:noHBand="0" w:noVBand="1"/>
-      </w:tblPr>
-      <w:tblGrid>
-        <w:gridCol w:w="5439"/>
-        <w:gridCol w:w="2499"/>
-        <w:gridCol w:w="3119"/>
-      </w:tblGrid>
-      <w:tr>
-        <w:trPr>
-          <w:trHeight w:val="1108"/>
-        </w:trPr>
-        <w:tc>
-          <w:tcPr>
-            <w:tcW w:w="5439" w:type="dxa"/>
-            <w:tcBorders>
-              <w:top w:val="single" w:sz="18" w:space="0" w:color="000000"/>
-            </w:tcBorders>
-          </w:tcPr>
-          <w:p>
-            <w:pPr>
-              <w:ind w:right="60"/>
-              <w:rPr>
-                <w:sz w:val="16"/>
-                <w:szCs w:val="16"/>
-                <w:lang w:val="en-US"/>
-              </w:rPr>
-            </w:pPr>
-            <w:proofErr w:type="spellStart"/>
-            <w:r>
-              <w:rPr>
-                <w:sz w:val="16"/>
-                <w:szCs w:val="16"/>
-                <w:lang w:val="en-US"/>
-              </w:rPr>
-              <w:t>Lisoparkivska</w:t>
-            </w:r>
-            <w:proofErr w:type="spellEnd"/>
-            <w:r>
-              <w:rPr>
-                <w:sz w:val="13"/>
-                <w:szCs w:val="13"/>
-                <w:lang w:val="en-US"/>
-              </w:rPr>
-              <w:t xml:space="preserve"> St.,</w:t>
-            </w:r>
-            <w:r>
-              <w:rPr>
-                <w:sz w:val="16"/>
-                <w:szCs w:val="16"/>
-                <w:lang w:val="en-US"/>
-              </w:rPr>
-              <w:t xml:space="preserve"> 4, Kharkiv, 61070 </w:t>
-            </w:r>
-          </w:p>
-          <w:p>
-            <w:pPr>
-              <w:ind w:right="60"/>
-              <w:rPr>
-                <w:sz w:val="16"/>
-                <w:szCs w:val="16"/>
-                <w:lang w:val="en-US"/>
-              </w:rPr>
-            </w:pPr>
-            <w:proofErr w:type="gramStart"/>
-            <w:r>
-              <w:rPr>
-                <w:sz w:val="16"/>
-                <w:szCs w:val="16"/>
-                <w:lang w:val="en-US"/>
-              </w:rPr>
-              <w:t>Tel:+</w:t>
-            </w:r>
-            <w:proofErr w:type="gramEnd"/>
-            <w:r>
-              <w:rPr>
-                <w:sz w:val="16"/>
-                <w:szCs w:val="16"/>
-                <w:lang w:val="en-US"/>
-              </w:rPr>
-              <w:t xml:space="preserve">38 (057) 315-11-71 </w:t>
-            </w:r>
-          </w:p>
-          <w:p>
-            <w:pPr>
-              <w:ind w:right="60"/>
-              <w:rPr>
-                <w:sz w:val="16"/>
-                <w:szCs w:val="16"/>
-                <w:lang w:val="en-US"/>
-              </w:rPr>
-            </w:pPr>
-            <w:proofErr w:type="gramStart"/>
-            <w:r>
-              <w:rPr>
-                <w:sz w:val="16"/>
-                <w:szCs w:val="16"/>
-                <w:lang w:val="en-US"/>
-              </w:rPr>
-              <w:t>Fax:+</w:t>
-            </w:r>
-            <w:proofErr w:type="gramEnd"/>
-            <w:r>
-              <w:rPr>
-                <w:sz w:val="16"/>
-                <w:szCs w:val="16"/>
-                <w:lang w:val="en-US"/>
-              </w:rPr>
-              <w:t xml:space="preserve">38 (057)315-11-73 </w:t>
-            </w:r>
-          </w:p>
-          <w:p>
-            <w:pPr>
-              <w:ind w:right="60"/>
-              <w:rPr>
-                <w:sz w:val="16"/>
-                <w:szCs w:val="16"/>
-                <w:lang w:val="en-US"/>
-              </w:rPr>
-            </w:pPr>
-            <w:hyperlink r:id="rId7" w:history="1">
-              <w:r>
-                <w:rPr>
-                  <w:sz w:val="16"/>
-                  <w:szCs w:val="16"/>
-                  <w:lang w:val="en-US"/>
-                </w:rPr>
-                <w:t>cancer.center.kharkov@gmail.com</w:t>
-              </w:r>
-            </w:hyperlink>
-            <w:r>
-              <w:rPr>
-                <w:sz w:val="16"/>
-                <w:szCs w:val="16"/>
-                <w:lang w:val="en-US"/>
-              </w:rPr>
-              <w:t xml:space="preserve"> </w:t>
-            </w:r>
-          </w:p>
-          <w:p>
-            <w:pPr>
-              <w:ind w:right="60"/>
-              <w:rPr>
-                <w:lang w:val="en-US"/>
-              </w:rPr>
-            </w:pPr>
-            <w:hyperlink r:id="rId8" w:history="1">
-              <w:r>
-                <w:rPr>
-                  <w:sz w:val="16"/>
-                  <w:szCs w:val="16"/>
-                  <w:lang w:val="en-US"/>
-                </w:rPr>
-                <w:t>www.kharkovonco.com.ua</w:t>
-              </w:r>
-            </w:hyperlink>
-          </w:p>
-        </w:tc>
-        <w:tc>
-          <w:tcPr>
-            <w:tcW w:w="2499" w:type="dxa"/>
-            <w:tcBorders>
-              <w:top w:val="single" w:sz="18" w:space="0" w:color="000000"/>
-            </w:tcBorders>
-          </w:tcPr>
-          <w:p>
-            <w:pPr>
-              <w:rPr>
-                <w:lang w:val="en-US"/>
-              </w:rPr>
-            </w:pPr>
-          </w:p>
-        </w:tc>
-        <w:tc>
-          <w:tcPr>
-            <w:tcW w:w="3119" w:type="dxa"/>
-            <w:tcBorders>
-              <w:top w:val="single" w:sz="18" w:space="0" w:color="000000"/>
-            </w:tcBorders>
-          </w:tcPr>
-          <w:p>
-            <w:pPr>
-              <w:spacing w:line="187" w:lineRule="exact"/>
-              <w:rPr>
-                <w:sz w:val="16"/>
-                <w:szCs w:val="16"/>
-              </w:rPr>
-            </w:pPr>
-            <w:r>
-              <w:rPr>
-                <w:sz w:val="16"/>
-                <w:szCs w:val="16"/>
-                <w:lang w:val="uk-UA" w:eastAsia="uk-UA"/>
-              </w:rPr>
-              <w:t xml:space="preserve">вул. </w:t>
-            </w:r>
-            <w:proofErr w:type="spellStart"/>
-            <w:r>
-              <w:rPr>
-                <w:sz w:val="16"/>
-                <w:szCs w:val="16"/>
-                <w:lang w:val="uk-UA" w:eastAsia="uk-UA"/>
-              </w:rPr>
-              <w:t>Лісопарківська</w:t>
-            </w:r>
-            <w:proofErr w:type="spellEnd"/>
-            <w:r>
-              <w:rPr>
-                <w:sz w:val="16"/>
-                <w:szCs w:val="16"/>
-                <w:lang w:val="uk-UA" w:eastAsia="uk-UA"/>
-              </w:rPr>
-              <w:t xml:space="preserve">, </w:t>
-            </w:r>
-            <w:r>
-              <w:rPr>
-                <w:sz w:val="16"/>
-                <w:szCs w:val="16"/>
-              </w:rPr>
-              <w:t xml:space="preserve">4, </w:t>
-            </w:r>
-            <w:r>
-              <w:rPr>
-                <w:sz w:val="16"/>
-                <w:szCs w:val="16"/>
-                <w:lang w:val="uk-UA" w:eastAsia="uk-UA"/>
-              </w:rPr>
-              <w:t xml:space="preserve">Харків, </w:t>
-            </w:r>
-            <w:r>
-              <w:rPr>
-                <w:sz w:val="16"/>
-                <w:szCs w:val="16"/>
-              </w:rPr>
-              <w:t xml:space="preserve">61070 </w:t>
-            </w:r>
-          </w:p>
-          <w:p>
-            <w:pPr>
-              <w:spacing w:line="187" w:lineRule="exact"/>
-              <w:rPr>
-                <w:sz w:val="16"/>
-                <w:szCs w:val="16"/>
-              </w:rPr>
-            </w:pPr>
-            <w:r>
-              <w:rPr>
-                <w:sz w:val="16"/>
-                <w:szCs w:val="16"/>
-              </w:rPr>
-              <w:t>Тел.: +38 (057)315-</w:t>
-            </w:r>
-            <w:proofErr w:type="gramStart"/>
-            <w:r>
-              <w:rPr>
-                <w:sz w:val="16"/>
-                <w:szCs w:val="16"/>
-              </w:rPr>
-              <w:t>11-71</w:t>
-            </w:r>
-            <w:proofErr w:type="gramEnd"/>
-            <w:r>
-              <w:rPr>
-                <w:sz w:val="16"/>
-                <w:szCs w:val="16"/>
-              </w:rPr>
-              <w:t xml:space="preserve"> </w:t>
-            </w:r>
-          </w:p>
-          <w:p>
-            <w:pPr>
-              <w:spacing w:line="187" w:lineRule="exact"/>
-              <w:rPr>
-                <w:sz w:val="16"/>
-                <w:szCs w:val="16"/>
-              </w:rPr>
-            </w:pPr>
-            <w:r>
-              <w:rPr>
-                <w:sz w:val="16"/>
-                <w:szCs w:val="16"/>
-              </w:rPr>
-              <w:t>Факс: +38 (057)315-</w:t>
-            </w:r>
-            <w:proofErr w:type="gramStart"/>
-            <w:r>
-              <w:rPr>
-                <w:sz w:val="16"/>
-                <w:szCs w:val="16"/>
-              </w:rPr>
-              <w:t>11-73</w:t>
-            </w:r>
-            <w:proofErr w:type="gramEnd"/>
-            <w:r>
-              <w:rPr>
-                <w:sz w:val="16"/>
-                <w:szCs w:val="16"/>
-              </w:rPr>
-              <w:t xml:space="preserve"> </w:t>
-            </w:r>
-          </w:p>
-          <w:p>
-            <w:pPr>
-              <w:spacing w:line="187" w:lineRule="exact"/>
-              <w:rPr>
-                <w:sz w:val="16"/>
-                <w:szCs w:val="16"/>
-              </w:rPr>
-            </w:pPr>
-            <w:hyperlink r:id="rId9" w:history="1">
-              <w:r>
-                <w:rPr>
-                  <w:sz w:val="16"/>
-                  <w:szCs w:val="16"/>
-                  <w:lang w:val="en-US"/>
-                </w:rPr>
-                <w:t>cancer</w:t>
-              </w:r>
-              <w:r>
-                <w:rPr>
-                  <w:sz w:val="16"/>
-                  <w:szCs w:val="16"/>
-                </w:rPr>
-                <w:t>.</w:t>
-              </w:r>
-              <w:r>
-                <w:rPr>
-                  <w:sz w:val="16"/>
-                  <w:szCs w:val="16"/>
-                  <w:lang w:val="en-US"/>
-                </w:rPr>
-                <w:t>center</w:t>
-              </w:r>
-              <w:r>
-                <w:rPr>
-                  <w:sz w:val="16"/>
-                  <w:szCs w:val="16"/>
-                </w:rPr>
-                <w:t>.</w:t>
-              </w:r>
-              <w:r>
-                <w:rPr>
-                  <w:sz w:val="16"/>
-                  <w:szCs w:val="16"/>
-                  <w:lang w:val="en-US"/>
-                </w:rPr>
-                <w:t>kharkov</w:t>
-              </w:r>
-              <w:r>
-                <w:rPr>
-                  <w:sz w:val="16"/>
-                  <w:szCs w:val="16"/>
-                </w:rPr>
-                <w:t>@</w:t>
-              </w:r>
-              <w:r>
-                <w:rPr>
-                  <w:sz w:val="16"/>
-                  <w:szCs w:val="16"/>
-                  <w:lang w:val="en-US"/>
-                </w:rPr>
-                <w:t>gmail</w:t>
-              </w:r>
-              <w:r>
-                <w:rPr>
-                  <w:sz w:val="16"/>
-                  <w:szCs w:val="16"/>
-                </w:rPr>
-                <w:t>.</w:t>
-              </w:r>
-              <w:r>
-                <w:rPr>
-                  <w:sz w:val="16"/>
-                  <w:szCs w:val="16"/>
-                  <w:lang w:val="en-US"/>
-                </w:rPr>
-                <w:t>com</w:t>
-              </w:r>
-            </w:hyperlink>
-            <w:r>
-              <w:rPr>
-                <w:sz w:val="16"/>
-                <w:szCs w:val="16"/>
-              </w:rPr>
-              <w:t xml:space="preserve"> </w:t>
-            </w:r>
-          </w:p>
-          <w:p>
-            <w:pPr>
-              <w:spacing w:line="187" w:lineRule="exact"/>
-            </w:pPr>
-            <w:r>
-              <w:rPr>
-                <w:sz w:val="16"/>
-                <w:szCs w:val="16"/>
-                <w:lang w:val="en-US"/>
-              </w:rPr>
-              <w:t>www</w:t>
-            </w:r>
-            <w:r>
-              <w:rPr>
-                <w:sz w:val="16"/>
-                <w:szCs w:val="16"/>
-              </w:rPr>
-              <w:t>.</w:t>
-            </w:r>
-            <w:proofErr w:type="spellStart"/>
-            <w:r>
-              <w:rPr>
-                <w:sz w:val="16"/>
-                <w:szCs w:val="16"/>
-                <w:lang w:val="en-US"/>
-              </w:rPr>
-              <w:t>kharkovonco</w:t>
-            </w:r>
-            <w:proofErr w:type="spellEnd"/>
-            <w:r>
-              <w:rPr>
-                <w:sz w:val="16"/>
-                <w:szCs w:val="16"/>
-              </w:rPr>
-              <w:t>.</w:t>
-            </w:r>
-            <w:r>
-              <w:rPr>
-                <w:sz w:val="16"/>
-                <w:szCs w:val="16"/>
-                <w:lang w:val="en-US"/>
-              </w:rPr>
-              <w:t>com</w:t>
-            </w:r>
-            <w:r>
-              <w:rPr>
-                <w:sz w:val="16"/>
-                <w:szCs w:val="16"/>
-              </w:rPr>
-              <w:t>.</w:t>
-            </w:r>
-            <w:proofErr w:type="spellStart"/>
-            <w:r>
-              <w:rPr>
-                <w:sz w:val="16"/>
-                <w:szCs w:val="16"/>
-                <w:lang w:val="en-US"/>
-              </w:rPr>
-              <w:t>ua</w:t>
-            </w:r>
-            <w:proofErr w:type="spellEnd"/>
-          </w:p>
-        </w:tc>
-      </w:tr>
-    </w:tbl>
     <w:p>
       <w:r>
         <w:br w:type="page"/>
@@ -3489,6 +3034,7 @@
       </w:pPr>
     </w:p>
     <w:sectPr>
+      <w:footerReference w:type="default" r:id="rId9"/>
       <w:pgSz w:w="11906" w:h="16838"/>
       <w:pgMar w:top="567" w:right="851" w:bottom="567" w:left="567" w:header="709" w:footer="709" w:gutter="0"/>
       <w:cols w:space="708"/>
@@ -3496,6 +3042,512 @@
     </w:sectPr>
   </w:body>
 </w:document>
+</file>
+
+<file path=word/endnotes.xml><?xml version="1.0" encoding="utf-8"?>
+<w:endnotes xmlns:wpc="http://schemas.microsoft.com/office/word/2010/wordprocessingCanvas" xmlns:cx="http://schemas.microsoft.com/office/drawing/2014/chartex" xmlns:cx1="http://schemas.microsoft.com/office/drawing/2015/9/8/chartex" xmlns:cx2="http://schemas.microsoft.com/office/drawing/2015/10/21/chartex" xmlns:cx3="http://schemas.microsoft.com/office/drawing/2016/5/9/chartex" xmlns:cx4="http://schemas.microsoft.com/office/drawing/2016/5/10/chartex" xmlns:cx5="http://schemas.microsoft.com/office/drawing/2016/5/11/chartex" xmlns:cx6="http://schemas.microsoft.com/office/drawing/2016/5/12/chartex" xmlns:cx7="http://schemas.microsoft.com/office/drawing/2016/5/13/chartex" xmlns:cx8="http://schemas.microsoft.com/office/drawing/2016/5/14/chartex" xmlns:mc="http://schemas.openxmlformats.org/markup-compatibility/2006" xmlns:aink="http://schemas.microsoft.com/office/drawing/2016/ink" xmlns:am3d="http://schemas.microsoft.com/office/drawing/2017/model3d" xmlns:o="urn:schemas-microsoft-com:office:office" xmlns:oel="http://schemas.microsoft.com/office/2019/extlst" xmlns:r="http://schemas.openxmlformats.org/officeDocument/2006/relationships" xmlns:m="http://schemas.openxmlformats.org/officeDocument/2006/math" xmlns:v="urn:schemas-microsoft-com:vml" xmlns:wp14="http://schemas.microsoft.com/office/word/2010/wordprocessingDrawing" xmlns:wp="http://schemas.openxmlformats.org/drawingml/2006/wordprocessingDrawing" xmlns:w10="urn:schemas-microsoft-com:office:word" xmlns:w="http://schemas.openxmlformats.org/wordprocessingml/2006/main" xmlns:w14="http://schemas.microsoft.com/office/word/2010/wordml" xmlns:w15="http://schemas.microsoft.com/office/word/2012/wordml" xmlns:w16cex="http://schemas.microsoft.com/office/word/2018/wordml/cex" xmlns:w16cid="http://schemas.microsoft.com/office/word/2016/wordml/cid" xmlns:w16="http://schemas.microsoft.com/office/word/2018/wordml" xmlns:w16du="http://schemas.microsoft.com/office/word/2023/wordml/word16du" xmlns:w16sdtdh="http://schemas.microsoft.com/office/word/2020/wordml/sdtdatahash" xmlns:w16se="http://schemas.microsoft.com/office/word/2015/wordml/symex" xmlns:wpg="http://schemas.microsoft.com/office/word/2010/wordprocessingGroup" xmlns:wpi="http://schemas.microsoft.com/office/word/2010/wordprocessingInk" xmlns:wne="http://schemas.microsoft.com/office/word/2006/wordml" xmlns:wps="http://schemas.microsoft.com/office/word/2010/wordprocessingShape" mc:Ignorable="w14 w15 w16se w16cid w16 w16cex w16sdtdh w16du wp14">
+  <w:endnote w:type="separator" w:id="-1">
+    <w:p>
+      <w:r>
+        <w:separator/>
+      </w:r>
+    </w:p>
+  </w:endnote>
+  <w:endnote w:type="continuationSeparator" w:id="0">
+    <w:p>
+      <w:r>
+        <w:continuationSeparator/>
+      </w:r>
+    </w:p>
+  </w:endnote>
+</w:endnotes>
+</file>
+
+<file path=word/footer1.xml><?xml version="1.0" encoding="utf-8"?>
+<w:ftr xmlns:wpc="http://schemas.microsoft.com/office/word/2010/wordprocessingCanvas" xmlns:cx="http://schemas.microsoft.com/office/drawing/2014/chartex" xmlns:cx1="http://schemas.microsoft.com/office/drawing/2015/9/8/chartex" xmlns:cx2="http://schemas.microsoft.com/office/drawing/2015/10/21/chartex" xmlns:cx3="http://schemas.microsoft.com/office/drawing/2016/5/9/chartex" xmlns:cx4="http://schemas.microsoft.com/office/drawing/2016/5/10/chartex" xmlns:cx5="http://schemas.microsoft.com/office/drawing/2016/5/11/chartex" xmlns:cx6="http://schemas.microsoft.com/office/drawing/2016/5/12/chartex" xmlns:cx7="http://schemas.microsoft.com/office/drawing/2016/5/13/chartex" xmlns:cx8="http://schemas.microsoft.com/office/drawing/2016/5/14/chartex" xmlns:mc="http://schemas.openxmlformats.org/markup-compatibility/2006" xmlns:aink="http://schemas.microsoft.com/office/drawing/2016/ink" xmlns:am3d="http://schemas.microsoft.com/office/drawing/2017/model3d" xmlns:o="urn:schemas-microsoft-com:office:office" xmlns:oel="http://schemas.microsoft.com/office/2019/extlst" xmlns:r="http://schemas.openxmlformats.org/officeDocument/2006/relationships" xmlns:m="http://schemas.openxmlformats.org/officeDocument/2006/math" xmlns:v="urn:schemas-microsoft-com:vml" xmlns:wp14="http://schemas.microsoft.com/office/word/2010/wordprocessingDrawing" xmlns:wp="http://schemas.openxmlformats.org/drawingml/2006/wordprocessingDrawing" xmlns:w10="urn:schemas-microsoft-com:office:word" xmlns:w="http://schemas.openxmlformats.org/wordprocessingml/2006/main" xmlns:w14="http://schemas.microsoft.com/office/word/2010/wordml" xmlns:w15="http://schemas.microsoft.com/office/word/2012/wordml" xmlns:w16cex="http://schemas.microsoft.com/office/word/2018/wordml/cex" xmlns:w16cid="http://schemas.microsoft.com/office/word/2016/wordml/cid" xmlns:w16="http://schemas.microsoft.com/office/word/2018/wordml" xmlns:w16du="http://schemas.microsoft.com/office/word/2023/wordml/word16du" xmlns:w16sdtdh="http://schemas.microsoft.com/office/word/2020/wordml/sdtdatahash" xmlns:w16se="http://schemas.microsoft.com/office/word/2015/wordml/symex" xmlns:wpg="http://schemas.microsoft.com/office/word/2010/wordprocessingGroup" xmlns:wpi="http://schemas.microsoft.com/office/word/2010/wordprocessingInk" xmlns:wne="http://schemas.microsoft.com/office/word/2006/wordml" xmlns:wps="http://schemas.microsoft.com/office/word/2010/wordprocessingShape" mc:Ignorable="w14 w15 w16se w16cid w16 w16cex w16sdtdh w16du wp14">
+  <w:tbl>
+    <w:tblPr>
+      <w:tblW w:w="11057" w:type="dxa"/>
+      <w:tblLayout w:type="fixed"/>
+      <w:tblLook w:val="04A0" w:firstRow="1" w:lastRow="0" w:firstColumn="1" w:lastColumn="0" w:noHBand="0" w:noVBand="1"/>
+    </w:tblPr>
+    <w:tblGrid>
+      <w:gridCol w:w="5439"/>
+      <w:gridCol w:w="2499"/>
+      <w:gridCol w:w="3119"/>
+    </w:tblGrid>
+    <w:tr>
+      <w:trPr>
+        <w:trHeight w:val="1108"/>
+      </w:trPr>
+      <w:tc>
+        <w:tcPr>
+          <w:tcW w:w="5439" w:type="dxa"/>
+          <w:tcBorders>
+            <w:top w:val="single" w:sz="18" w:space="0" w:color="000000"/>
+          </w:tcBorders>
+        </w:tcPr>
+        <w:p>
+          <w:pPr>
+            <w:ind w:right="60"/>
+            <w:rPr>
+              <w:sz w:val="16"/>
+              <w:szCs w:val="16"/>
+              <w:lang w:val="en-US"/>
+            </w:rPr>
+          </w:pPr>
+          <w:proofErr w:type="spellStart"/>
+          <w:r>
+            <w:rPr>
+              <w:sz w:val="16"/>
+              <w:szCs w:val="16"/>
+              <w:lang w:val="en-US"/>
+            </w:rPr>
+            <w:t>Lisoparkivska</w:t>
+          </w:r>
+          <w:proofErr w:type="spellEnd"/>
+          <w:r>
+            <w:rPr>
+              <w:sz w:val="13"/>
+              <w:szCs w:val="13"/>
+              <w:lang w:val="en-US"/>
+            </w:rPr>
+            <w:t xml:space="preserve"> St.,</w:t>
+          </w:r>
+          <w:r>
+            <w:rPr>
+              <w:sz w:val="16"/>
+              <w:szCs w:val="16"/>
+              <w:lang w:val="en-US"/>
+            </w:rPr>
+            <w:t xml:space="preserve"> 4, Kharkiv, 61070 </w:t>
+          </w:r>
+        </w:p>
+        <w:p>
+          <w:pPr>
+            <w:ind w:right="60"/>
+            <w:rPr>
+              <w:sz w:val="16"/>
+              <w:szCs w:val="16"/>
+              <w:lang w:val="en-US"/>
+            </w:rPr>
+          </w:pPr>
+          <w:proofErr w:type="gramStart"/>
+          <w:r>
+            <w:rPr>
+              <w:sz w:val="16"/>
+              <w:szCs w:val="16"/>
+              <w:lang w:val="en-US"/>
+            </w:rPr>
+            <w:t>Tel:+</w:t>
+          </w:r>
+          <w:proofErr w:type="gramEnd"/>
+          <w:r>
+            <w:rPr>
+              <w:sz w:val="16"/>
+              <w:szCs w:val="16"/>
+              <w:lang w:val="en-US"/>
+            </w:rPr>
+            <w:t xml:space="preserve">38 (057) 315-11-71 </w:t>
+          </w:r>
+        </w:p>
+        <w:p>
+          <w:pPr>
+            <w:ind w:right="60"/>
+            <w:rPr>
+              <w:sz w:val="16"/>
+              <w:szCs w:val="16"/>
+              <w:lang w:val="en-US"/>
+            </w:rPr>
+          </w:pPr>
+          <w:proofErr w:type="gramStart"/>
+          <w:r>
+            <w:rPr>
+              <w:sz w:val="16"/>
+              <w:szCs w:val="16"/>
+              <w:lang w:val="en-US"/>
+            </w:rPr>
+            <w:t>Fax:+</w:t>
+          </w:r>
+          <w:proofErr w:type="gramEnd"/>
+          <w:r>
+            <w:rPr>
+              <w:sz w:val="16"/>
+              <w:szCs w:val="16"/>
+              <w:lang w:val="en-US"/>
+            </w:rPr>
+            <w:t xml:space="preserve">38 (057)315-11-73 </w:t>
+          </w:r>
+        </w:p>
+        <w:p>
+          <w:pPr>
+            <w:ind w:right="60"/>
+            <w:rPr>
+              <w:sz w:val="16"/>
+              <w:szCs w:val="16"/>
+              <w:lang w:val="en-US"/>
+            </w:rPr>
+          </w:pPr>
+          <w:hyperlink r:id="rId1" w:history="1">
+            <w:r>
+              <w:rPr>
+                <w:sz w:val="16"/>
+                <w:szCs w:val="16"/>
+                <w:lang w:val="en-US"/>
+              </w:rPr>
+              <w:t>cancer.center.kharkov@gmail.com</w:t>
+            </w:r>
+          </w:hyperlink>
+          <w:r>
+            <w:rPr>
+              <w:sz w:val="16"/>
+              <w:szCs w:val="16"/>
+              <w:lang w:val="en-US"/>
+            </w:rPr>
+            <w:t xml:space="preserve"> </w:t>
+          </w:r>
+        </w:p>
+        <w:p>
+          <w:pPr>
+            <w:ind w:right="60"/>
+            <w:rPr>
+              <w:lang w:val="en-US"/>
+            </w:rPr>
+          </w:pPr>
+          <w:hyperlink r:id="rId2" w:history="1">
+            <w:r>
+              <w:rPr>
+                <w:sz w:val="16"/>
+                <w:szCs w:val="16"/>
+                <w:lang w:val="en-US"/>
+              </w:rPr>
+              <w:t>www.kharkovonco.com.ua</w:t>
+            </w:r>
+          </w:hyperlink>
+        </w:p>
+      </w:tc>
+      <w:tc>
+        <w:tcPr>
+          <w:tcW w:w="2499" w:type="dxa"/>
+          <w:tcBorders>
+            <w:top w:val="single" w:sz="18" w:space="0" w:color="000000"/>
+          </w:tcBorders>
+        </w:tcPr>
+        <w:p>
+          <w:pPr>
+            <w:rPr>
+              <w:lang w:val="en-US"/>
+            </w:rPr>
+          </w:pPr>
+        </w:p>
+      </w:tc>
+      <w:tc>
+        <w:tcPr>
+          <w:tcW w:w="3119" w:type="dxa"/>
+          <w:tcBorders>
+            <w:top w:val="single" w:sz="18" w:space="0" w:color="000000"/>
+          </w:tcBorders>
+        </w:tcPr>
+        <w:p>
+          <w:pPr>
+            <w:spacing w:line="187" w:lineRule="exact"/>
+            <w:rPr>
+              <w:sz w:val="16"/>
+              <w:szCs w:val="16"/>
+            </w:rPr>
+          </w:pPr>
+          <w:r>
+            <w:rPr>
+              <w:sz w:val="16"/>
+              <w:szCs w:val="16"/>
+              <w:lang w:val="uk-UA" w:eastAsia="uk-UA"/>
+            </w:rPr>
+            <w:t xml:space="preserve">вул. </w:t>
+          </w:r>
+          <w:proofErr w:type="spellStart"/>
+          <w:r>
+            <w:rPr>
+              <w:sz w:val="16"/>
+              <w:szCs w:val="16"/>
+              <w:lang w:val="uk-UA" w:eastAsia="uk-UA"/>
+            </w:rPr>
+            <w:t>Лісопарківська</w:t>
+          </w:r>
+          <w:proofErr w:type="spellEnd"/>
+          <w:r>
+            <w:rPr>
+              <w:sz w:val="16"/>
+              <w:szCs w:val="16"/>
+              <w:lang w:val="uk-UA" w:eastAsia="uk-UA"/>
+            </w:rPr>
+            <w:t xml:space="preserve">, </w:t>
+          </w:r>
+          <w:r>
+            <w:rPr>
+              <w:sz w:val="16"/>
+              <w:szCs w:val="16"/>
+            </w:rPr>
+            <w:t xml:space="preserve">4, </w:t>
+          </w:r>
+          <w:r>
+            <w:rPr>
+              <w:sz w:val="16"/>
+              <w:szCs w:val="16"/>
+              <w:lang w:val="uk-UA" w:eastAsia="uk-UA"/>
+            </w:rPr>
+            <w:t xml:space="preserve">Харків, </w:t>
+          </w:r>
+          <w:r>
+            <w:rPr>
+              <w:sz w:val="16"/>
+              <w:szCs w:val="16"/>
+            </w:rPr>
+            <w:t xml:space="preserve">61070 </w:t>
+          </w:r>
+        </w:p>
+        <w:p>
+          <w:pPr>
+            <w:spacing w:line="187" w:lineRule="exact"/>
+            <w:rPr>
+              <w:sz w:val="16"/>
+              <w:szCs w:val="16"/>
+            </w:rPr>
+          </w:pPr>
+          <w:r>
+            <w:rPr>
+              <w:sz w:val="16"/>
+              <w:szCs w:val="16"/>
+            </w:rPr>
+            <w:t>Тел.: +38 (057)315-</w:t>
+          </w:r>
+          <w:proofErr w:type="gramStart"/>
+          <w:r>
+            <w:rPr>
+              <w:sz w:val="16"/>
+              <w:szCs w:val="16"/>
+            </w:rPr>
+            <w:t>11-71</w:t>
+          </w:r>
+          <w:proofErr w:type="gramEnd"/>
+          <w:r>
+            <w:rPr>
+              <w:sz w:val="16"/>
+              <w:szCs w:val="16"/>
+            </w:rPr>
+            <w:t xml:space="preserve"> </w:t>
+          </w:r>
+        </w:p>
+        <w:p>
+          <w:pPr>
+            <w:spacing w:line="187" w:lineRule="exact"/>
+            <w:rPr>
+              <w:sz w:val="16"/>
+              <w:szCs w:val="16"/>
+            </w:rPr>
+          </w:pPr>
+          <w:r>
+            <w:rPr>
+              <w:sz w:val="16"/>
+              <w:szCs w:val="16"/>
+            </w:rPr>
+            <w:t>Факс: +38 (057)315-</w:t>
+          </w:r>
+          <w:proofErr w:type="gramStart"/>
+          <w:r>
+            <w:rPr>
+              <w:sz w:val="16"/>
+              <w:szCs w:val="16"/>
+            </w:rPr>
+            <w:t>11-73</w:t>
+          </w:r>
+          <w:proofErr w:type="gramEnd"/>
+          <w:r>
+            <w:rPr>
+              <w:sz w:val="16"/>
+              <w:szCs w:val="16"/>
+            </w:rPr>
+            <w:t xml:space="preserve"> </w:t>
+          </w:r>
+        </w:p>
+        <w:p>
+          <w:pPr>
+            <w:spacing w:line="187" w:lineRule="exact"/>
+            <w:rPr>
+              <w:sz w:val="16"/>
+              <w:szCs w:val="16"/>
+            </w:rPr>
+          </w:pPr>
+          <w:hyperlink r:id="rId3" w:history="1">
+            <w:r>
+              <w:rPr>
+                <w:sz w:val="16"/>
+                <w:szCs w:val="16"/>
+                <w:lang w:val="en-US"/>
+              </w:rPr>
+              <w:t>cancer</w:t>
+            </w:r>
+            <w:r>
+              <w:rPr>
+                <w:sz w:val="16"/>
+                <w:szCs w:val="16"/>
+              </w:rPr>
+              <w:t>.</w:t>
+            </w:r>
+            <w:r>
+              <w:rPr>
+                <w:sz w:val="16"/>
+                <w:szCs w:val="16"/>
+                <w:lang w:val="en-US"/>
+              </w:rPr>
+              <w:t>center</w:t>
+            </w:r>
+            <w:r>
+              <w:rPr>
+                <w:sz w:val="16"/>
+                <w:szCs w:val="16"/>
+              </w:rPr>
+              <w:t>.</w:t>
+            </w:r>
+            <w:r>
+              <w:rPr>
+                <w:sz w:val="16"/>
+                <w:szCs w:val="16"/>
+                <w:lang w:val="en-US"/>
+              </w:rPr>
+              <w:t>kharkov</w:t>
+            </w:r>
+            <w:r>
+              <w:rPr>
+                <w:sz w:val="16"/>
+                <w:szCs w:val="16"/>
+              </w:rPr>
+              <w:t>@</w:t>
+            </w:r>
+            <w:r>
+              <w:rPr>
+                <w:sz w:val="16"/>
+                <w:szCs w:val="16"/>
+                <w:lang w:val="en-US"/>
+              </w:rPr>
+              <w:t>gmail</w:t>
+            </w:r>
+            <w:r>
+              <w:rPr>
+                <w:sz w:val="16"/>
+                <w:szCs w:val="16"/>
+              </w:rPr>
+              <w:t>.</w:t>
+            </w:r>
+            <w:r>
+              <w:rPr>
+                <w:sz w:val="16"/>
+                <w:szCs w:val="16"/>
+                <w:lang w:val="en-US"/>
+              </w:rPr>
+              <w:t>com</w:t>
+            </w:r>
+          </w:hyperlink>
+          <w:r>
+            <w:rPr>
+              <w:sz w:val="16"/>
+              <w:szCs w:val="16"/>
+            </w:rPr>
+            <w:t xml:space="preserve"> </w:t>
+          </w:r>
+        </w:p>
+        <w:p>
+          <w:pPr>
+            <w:spacing w:line="187" w:lineRule="exact"/>
+          </w:pPr>
+          <w:r>
+            <w:rPr>
+              <w:sz w:val="16"/>
+              <w:szCs w:val="16"/>
+              <w:lang w:val="en-US"/>
+            </w:rPr>
+            <w:t>www</w:t>
+          </w:r>
+          <w:r>
+            <w:rPr>
+              <w:sz w:val="16"/>
+              <w:szCs w:val="16"/>
+            </w:rPr>
+            <w:t>.</w:t>
+          </w:r>
+          <w:proofErr w:type="spellStart"/>
+          <w:r>
+            <w:rPr>
+              <w:sz w:val="16"/>
+              <w:szCs w:val="16"/>
+              <w:lang w:val="en-US"/>
+            </w:rPr>
+            <w:t>kharkovonco</w:t>
+          </w:r>
+          <w:proofErr w:type="spellEnd"/>
+          <w:r>
+            <w:rPr>
+              <w:sz w:val="16"/>
+              <w:szCs w:val="16"/>
+            </w:rPr>
+            <w:t>.</w:t>
+          </w:r>
+          <w:r>
+            <w:rPr>
+              <w:sz w:val="16"/>
+              <w:szCs w:val="16"/>
+              <w:lang w:val="en-US"/>
+            </w:rPr>
+            <w:t>com</w:t>
+          </w:r>
+          <w:r>
+            <w:rPr>
+              <w:sz w:val="16"/>
+              <w:szCs w:val="16"/>
+            </w:rPr>
+            <w:t>.</w:t>
+          </w:r>
+          <w:proofErr w:type="spellStart"/>
+          <w:r>
+            <w:rPr>
+              <w:sz w:val="16"/>
+              <w:szCs w:val="16"/>
+              <w:lang w:val="en-US"/>
+            </w:rPr>
+            <w:t>ua</w:t>
+          </w:r>
+          <w:proofErr w:type="spellEnd"/>
+        </w:p>
+      </w:tc>
+    </w:tr>
+  </w:tbl>
+  <w:p>
+    <w:pPr>
+      <w:pStyle w:val="ab"/>
+      <w:rPr>
+        <w:color w:val="0D0D0D" w:themeColor="text1" w:themeTint="F2"/>
+      </w:rPr>
+    </w:pPr>
+  </w:p>
+</w:ftr>
+</file>
+
+<file path=word/footnotes.xml><?xml version="1.0" encoding="utf-8"?>
+<w:footnotes xmlns:wpc="http://schemas.microsoft.com/office/word/2010/wordprocessingCanvas" xmlns:cx="http://schemas.microsoft.com/office/drawing/2014/chartex" xmlns:cx1="http://schemas.microsoft.com/office/drawing/2015/9/8/chartex" xmlns:cx2="http://schemas.microsoft.com/office/drawing/2015/10/21/chartex" xmlns:cx3="http://schemas.microsoft.com/office/drawing/2016/5/9/chartex" xmlns:cx4="http://schemas.microsoft.com/office/drawing/2016/5/10/chartex" xmlns:cx5="http://schemas.microsoft.com/office/drawing/2016/5/11/chartex" xmlns:cx6="http://schemas.microsoft.com/office/drawing/2016/5/12/chartex" xmlns:cx7="http://schemas.microsoft.com/office/drawing/2016/5/13/chartex" xmlns:cx8="http://schemas.microsoft.com/office/drawing/2016/5/14/chartex" xmlns:mc="http://schemas.openxmlformats.org/markup-compatibility/2006" xmlns:aink="http://schemas.microsoft.com/office/drawing/2016/ink" xmlns:am3d="http://schemas.microsoft.com/office/drawing/2017/model3d" xmlns:o="urn:schemas-microsoft-com:office:office" xmlns:oel="http://schemas.microsoft.com/office/2019/extlst" xmlns:r="http://schemas.openxmlformats.org/officeDocument/2006/relationships" xmlns:m="http://schemas.openxmlformats.org/officeDocument/2006/math" xmlns:v="urn:schemas-microsoft-com:vml" xmlns:wp14="http://schemas.microsoft.com/office/word/2010/wordprocessingDrawing" xmlns:wp="http://schemas.openxmlformats.org/drawingml/2006/wordprocessingDrawing" xmlns:w10="urn:schemas-microsoft-com:office:word" xmlns:w="http://schemas.openxmlformats.org/wordprocessingml/2006/main" xmlns:w14="http://schemas.microsoft.com/office/word/2010/wordml" xmlns:w15="http://schemas.microsoft.com/office/word/2012/wordml" xmlns:w16cex="http://schemas.microsoft.com/office/word/2018/wordml/cex" xmlns:w16cid="http://schemas.microsoft.com/office/word/2016/wordml/cid" xmlns:w16="http://schemas.microsoft.com/office/word/2018/wordml" xmlns:w16du="http://schemas.microsoft.com/office/word/2023/wordml/word16du" xmlns:w16sdtdh="http://schemas.microsoft.com/office/word/2020/wordml/sdtdatahash" xmlns:w16se="http://schemas.microsoft.com/office/word/2015/wordml/symex" xmlns:wpg="http://schemas.microsoft.com/office/word/2010/wordprocessingGroup" xmlns:wpi="http://schemas.microsoft.com/office/word/2010/wordprocessingInk" xmlns:wne="http://schemas.microsoft.com/office/word/2006/wordml" xmlns:wps="http://schemas.microsoft.com/office/word/2010/wordprocessingShape" mc:Ignorable="w14 w15 w16se w16cid w16 w16cex w16sdtdh w16du wp14">
+  <w:footnote w:type="separator" w:id="-1">
+    <w:p>
+      <w:r>
+        <w:separator/>
+      </w:r>
+    </w:p>
+  </w:footnote>
+  <w:footnote w:type="continuationSeparator" w:id="0">
+    <w:p>
+      <w:r>
+        <w:continuationSeparator/>
+      </w:r>
+    </w:p>
+  </w:footnote>
+</w:footnotes>
 </file>
 
 <file path=word/numbering.xml><?xml version="1.0" encoding="utf-8"?>
@@ -4537,6 +4589,56 @@
       <w:shd w:val="clear" w:color="auto" w:fill="E1DFDD"/>
     </w:rPr>
   </w:style>
+  <w:style w:type="paragraph" w:styleId="a9">
+    <w:name w:val="header"/>
+    <w:basedOn w:val="a"/>
+    <w:link w:val="aa"/>
+    <w:uiPriority w:val="99"/>
+    <w:unhideWhenUsed/>
+    <w:rsid w:val="00A632EB"/>
+    <w:pPr>
+      <w:tabs>
+        <w:tab w:val="center" w:pos="4513"/>
+        <w:tab w:val="right" w:pos="9026"/>
+      </w:tabs>
+    </w:pPr>
+  </w:style>
+  <w:style w:type="character" w:customStyle="1" w:styleId="aa">
+    <w:name w:val="Верхній колонтитул Знак"/>
+    <w:basedOn w:val="a0"/>
+    <w:link w:val="a9"/>
+    <w:uiPriority w:val="99"/>
+    <w:rsid w:val="00A632EB"/>
+    <w:rPr>
+      <w:sz w:val="24"/>
+      <w:szCs w:val="24"/>
+    </w:rPr>
+  </w:style>
+  <w:style w:type="paragraph" w:styleId="ab">
+    <w:name w:val="footer"/>
+    <w:basedOn w:val="a"/>
+    <w:link w:val="ac"/>
+    <w:uiPriority w:val="99"/>
+    <w:unhideWhenUsed/>
+    <w:rsid w:val="00A632EB"/>
+    <w:pPr>
+      <w:tabs>
+        <w:tab w:val="center" w:pos="4513"/>
+        <w:tab w:val="right" w:pos="9026"/>
+      </w:tabs>
+    </w:pPr>
+  </w:style>
+  <w:style w:type="character" w:customStyle="1" w:styleId="ac">
+    <w:name w:val="Нижній колонтитул Знак"/>
+    <w:basedOn w:val="a0"/>
+    <w:link w:val="ab"/>
+    <w:uiPriority w:val="99"/>
+    <w:rsid w:val="00A632EB"/>
+    <w:rPr>
+      <w:sz w:val="24"/>
+      <w:szCs w:val="24"/>
+    </w:rPr>
+  </w:style>
 </w:styles>
 </file>
 

</xml_diff>